<commit_message>
My last changes... about to be overwritten
</commit_message>
<xml_diff>
--- a/WordsManuscript.docx
+++ b/WordsManuscript.docx
@@ -1261,11 +1261,56 @@
       <w:pPr>
         <w:pStyle w:val="berschrift3"/>
       </w:pPr>
-      <w:bookmarkStart w:id="43" w:name="subjective-ratings"/>
+      <w:bookmarkStart w:id="43" w:name="manipulation-check"/>
+      <w:r>
+        <w:t xml:space="preserve">Manipulation check</w:t>
+      </w:r>
+      <w:bookmarkEnd w:id="43"/>
+    </w:p>
+    <w:p>
+      <w:pPr>
+        <w:pStyle w:val="FirstParagraph"/>
+      </w:pPr>
+      <w:r>
+        <w:t xml:space="preserve">Confirming our prediction that response consensus for the ambiguous words would be lower than that of the clearly valenced (positive and negative) words, a paired sample t-test showed that standard deviations of ambiguous words (M =</w:t>
+      </w:r>
+      <w:r>
+        <w:t xml:space="preserve"> </w:t>
+      </w:r>
+      <w:r>
+        <w:rPr>
+          <w:rStyle w:val="VerbatimChar"/>
+        </w:rPr>
+        <w:t xml:space="preserve">r</w:t>
+      </w:r>
+      <w:r>
+        <w:t xml:space="preserve"> </w:t>
+      </w:r>
+      <w:r>
+        <w:t xml:space="preserve">SD =</w:t>
+      </w:r>
+      <w:r>
+        <w:t xml:space="preserve"> </w:t>
+      </w:r>
+      <w:r>
+        <w:rPr>
+          <w:rStyle w:val="VerbatimChar"/>
+        </w:rPr>
+        <w:t xml:space="preserve">r</w:t>
+      </w:r>
+      <w:r>
+        <w:t xml:space="preserve">)were higher than those of the clearly valenced words (M = SD = ; t(df) = X, p = X).</w:t>
+      </w:r>
+    </w:p>
+    <w:p>
+      <w:pPr>
+        <w:pStyle w:val="berschrift3"/>
+      </w:pPr>
+      <w:bookmarkStart w:id="44" w:name="subjective-ratings"/>
       <w:r>
         <w:t xml:space="preserve">Subjective ratings</w:t>
       </w:r>
-      <w:bookmarkEnd w:id="43"/>
+      <w:bookmarkEnd w:id="44"/>
     </w:p>
     <w:p>
       <w:pPr>
@@ -1773,61 +1818,61 @@
       <w:pPr>
         <w:pStyle w:val="berschrift3"/>
       </w:pPr>
-      <w:bookmarkStart w:id="44" w:name="reaction-times"/>
+      <w:bookmarkStart w:id="45" w:name="reaction-times"/>
       <w:r>
         <w:t xml:space="preserve">Reaction times</w:t>
       </w:r>
-      <w:bookmarkEnd w:id="44"/>
+      <w:bookmarkEnd w:id="45"/>
     </w:p>
     <w:p>
       <w:pPr>
         <w:pStyle w:val="berschrift5"/>
       </w:pPr>
-      <w:bookmarkStart w:id="45" w:name="valence-bias-with-words"/>
+      <w:bookmarkStart w:id="46" w:name="valence-bias-with-words"/>
       <w:r>
         <w:t xml:space="preserve">Valence Bias with Words</w:t>
       </w:r>
-      <w:bookmarkEnd w:id="45"/>
+      <w:bookmarkEnd w:id="46"/>
     </w:p>
     <w:p>
       <w:pPr>
         <w:pStyle w:val="berschrift5"/>
       </w:pPr>
-      <w:bookmarkStart w:id="46" w:name="valence-bias-with-faces"/>
+      <w:bookmarkStart w:id="47" w:name="valence-bias-with-faces"/>
       <w:r>
         <w:t xml:space="preserve">Valence Bias with Faces</w:t>
       </w:r>
-      <w:bookmarkEnd w:id="46"/>
+      <w:bookmarkEnd w:id="47"/>
     </w:p>
     <w:p>
       <w:pPr>
         <w:pStyle w:val="berschrift5"/>
       </w:pPr>
-      <w:bookmarkStart w:id="47" w:name="valence-bias-with-iaps"/>
+      <w:bookmarkStart w:id="48" w:name="valence-bias-with-iaps"/>
       <w:r>
         <w:t xml:space="preserve">Valence Bias with IAPS</w:t>
       </w:r>
-      <w:bookmarkEnd w:id="47"/>
+      <w:bookmarkEnd w:id="48"/>
     </w:p>
     <w:p>
       <w:pPr>
         <w:pStyle w:val="berschrift3"/>
       </w:pPr>
-      <w:bookmarkStart w:id="48" w:name="relationships-between-the-measures"/>
+      <w:bookmarkStart w:id="49" w:name="relationships-between-the-measures"/>
       <w:r>
         <w:t xml:space="preserve">Relationships between the measures</w:t>
       </w:r>
-      <w:bookmarkEnd w:id="48"/>
+      <w:bookmarkEnd w:id="49"/>
     </w:p>
     <w:p>
       <w:pPr>
         <w:pStyle w:val="berschrift1"/>
       </w:pPr>
-      <w:bookmarkStart w:id="49" w:name="discussion"/>
+      <w:bookmarkStart w:id="50" w:name="discussion"/>
       <w:r>
         <w:t xml:space="preserve">Discussion</w:t>
       </w:r>
-      <w:bookmarkEnd w:id="49"/>
+      <w:bookmarkEnd w:id="50"/>
     </w:p>
     <w:p>
       <w:pPr>
@@ -1841,14 +1886,14 @@
       <w:pPr>
         <w:pStyle w:val="berschrift1"/>
       </w:pPr>
-      <w:bookmarkStart w:id="50" w:name="references"/>
+      <w:bookmarkStart w:id="51" w:name="references"/>
       <w:r>
         <w:t xml:space="preserve">References</w:t>
       </w:r>
-      <w:bookmarkEnd w:id="50"/>
-    </w:p>
-    <w:bookmarkStart w:id="63" w:name="refs"/>
-    <w:bookmarkStart w:id="52" w:name="ref-anwyl-irvine_gorilla_2019"/>
+      <w:bookmarkEnd w:id="51"/>
+    </w:p>
+    <w:bookmarkStart w:id="64" w:name="refs"/>
+    <w:bookmarkStart w:id="53" w:name="ref-anwyl-irvine_gorilla_2019"/>
     <w:p>
       <w:pPr>
         <w:pStyle w:val="FirstParagraph"/>
@@ -1868,7 +1913,7 @@
       <w:r>
         <w:t xml:space="preserve">. doi:</w:t>
       </w:r>
-      <w:hyperlink r:id="rId51">
+      <w:hyperlink r:id="rId52">
         <w:r>
           <w:rPr>
             <w:rStyle w:val="Hyperlink"/>
@@ -1877,8 +1922,8 @@
         </w:r>
       </w:hyperlink>
     </w:p>
-    <w:bookmarkEnd w:id="52"/>
-    <w:bookmarkStart w:id="54" w:name="ref-balota_english_2007"/>
+    <w:bookmarkEnd w:id="53"/>
+    <w:bookmarkStart w:id="55" w:name="ref-balota_english_2007"/>
     <w:p>
       <w:pPr>
         <w:pStyle w:val="Textkrper"/>
@@ -1910,7 +1955,7 @@
       <w:r>
         <w:t xml:space="preserve">(3), 445–459. doi:</w:t>
       </w:r>
-      <w:hyperlink r:id="rId53">
+      <w:hyperlink r:id="rId54">
         <w:r>
           <w:rPr>
             <w:rStyle w:val="Hyperlink"/>
@@ -1919,8 +1964,8 @@
         </w:r>
       </w:hyperlink>
     </w:p>
-    <w:bookmarkEnd w:id="54"/>
-    <w:bookmarkStart w:id="56" w:name="ref-lund_producing_1996"/>
+    <w:bookmarkEnd w:id="55"/>
+    <w:bookmarkStart w:id="57" w:name="ref-lund_producing_1996"/>
     <w:p>
       <w:pPr>
         <w:pStyle w:val="Textkrper"/>
@@ -1952,7 +1997,7 @@
       <w:r>
         <w:t xml:space="preserve">(2), 203–208. doi:</w:t>
       </w:r>
-      <w:hyperlink r:id="rId55">
+      <w:hyperlink r:id="rId56">
         <w:r>
           <w:rPr>
             <w:rStyle w:val="Hyperlink"/>
@@ -1961,8 +2006,8 @@
         </w:r>
       </w:hyperlink>
     </w:p>
-    <w:bookmarkEnd w:id="56"/>
-    <w:bookmarkStart w:id="58" w:name="ref-neta_neural_2013"/>
+    <w:bookmarkEnd w:id="57"/>
+    <w:bookmarkStart w:id="59" w:name="ref-neta_neural_2013"/>
     <w:p>
       <w:pPr>
         <w:pStyle w:val="Textkrper"/>
@@ -1994,7 +2039,7 @@
       <w:r>
         <w:t xml:space="preserve">(4), 547–557. doi:</w:t>
       </w:r>
-      <w:hyperlink r:id="rId57">
+      <w:hyperlink r:id="rId58">
         <w:r>
           <w:rPr>
             <w:rStyle w:val="Hyperlink"/>
@@ -2003,8 +2048,8 @@
         </w:r>
       </w:hyperlink>
     </w:p>
-    <w:bookmarkEnd w:id="58"/>
-    <w:bookmarkStart w:id="60" w:name="ref-neta_corrugator_2009"/>
+    <w:bookmarkEnd w:id="59"/>
+    <w:bookmarkStart w:id="61" w:name="ref-neta_corrugator_2009"/>
     <w:p>
       <w:pPr>
         <w:pStyle w:val="Textkrper"/>
@@ -2036,7 +2081,7 @@
       <w:r>
         <w:t xml:space="preserve">(5), 640–648. doi:</w:t>
       </w:r>
-      <w:hyperlink r:id="rId59">
+      <w:hyperlink r:id="rId60">
         <w:r>
           <w:rPr>
             <w:rStyle w:val="Hyperlink"/>
@@ -2045,8 +2090,8 @@
         </w:r>
       </w:hyperlink>
     </w:p>
-    <w:bookmarkEnd w:id="60"/>
-    <w:bookmarkStart w:id="62" w:name="ref-warriner_norms_2013"/>
+    <w:bookmarkEnd w:id="61"/>
+    <w:bookmarkStart w:id="63" w:name="ref-warriner_norms_2013"/>
     <w:p>
       <w:pPr>
         <w:pStyle w:val="Textkrper"/>
@@ -2078,7 +2123,7 @@
       <w:r>
         <w:t xml:space="preserve">(4), 1191–1207. doi:</w:t>
       </w:r>
-      <w:hyperlink r:id="rId61">
+      <w:hyperlink r:id="rId62">
         <w:r>
           <w:rPr>
             <w:rStyle w:val="Hyperlink"/>
@@ -2087,27 +2132,27 @@
         </w:r>
       </w:hyperlink>
     </w:p>
-    <w:bookmarkEnd w:id="62"/>
     <w:bookmarkEnd w:id="63"/>
+    <w:bookmarkEnd w:id="64"/>
     <w:p>
       <w:pPr>
         <w:pStyle w:val="berschrift1"/>
       </w:pPr>
-      <w:bookmarkStart w:id="64" w:name="supplementary-information"/>
+      <w:bookmarkStart w:id="65" w:name="supplementary-information"/>
       <w:r>
         <w:t xml:space="preserve">Supplementary Information</w:t>
       </w:r>
-      <w:bookmarkEnd w:id="64"/>
+      <w:bookmarkEnd w:id="65"/>
     </w:p>
     <w:p>
       <w:pPr>
         <w:pStyle w:val="berschrift2"/>
       </w:pPr>
-      <w:bookmarkStart w:id="65" w:name="study-1-stimuli"/>
+      <w:bookmarkStart w:id="66" w:name="study-1-stimuli"/>
       <w:r>
         <w:t xml:space="preserve">Study 1 Stimuli</w:t>
       </w:r>
-      <w:bookmarkEnd w:id="65"/>
+      <w:bookmarkEnd w:id="66"/>
     </w:p>
     <w:p>
       <w:pPr>

</xml_diff>